<commit_message>
Add Giao su X
</commit_message>
<xml_diff>
--- a/Bai2/LIGHTCIRCLE.docx
+++ b/Bai2/LIGHTCIRCLE.docx
@@ -29,7 +29,7 @@
           <w:rtl w:val="0"/>
         </w:rPr>
         <w:tab/>
-        <w:t xml:space="preserve">N bóng đèn được xếp thành một vòng tròn đánh số từ 1 đến N. Bóng đèn số 1 nằm cạnh bóng số 2 và số N, bóng đèn số 2 nằm cạnh bóng số 1 và 3, …, bóng đèn số N-1 nằm cạnh bóng số  N-2 và N.</w:t>
+        <w:t xml:space="preserve">Giáo sư X có N bóng đèn được xếp thành một vòng tròn đánh số từ 1 đến N. Bóng đèn số 1 nằm cạnh bóng số 2 và số N, bóng đèn số 2 nằm cạnh bóng số 1 và 3, …, bóng đèn số N-1 nằm cạnh bóng số  N-2 và N.</w:t>
       </w:r>
     </w:p>
     <w:p>
@@ -42,7 +42,7 @@
         <w:rPr>
           <w:rtl w:val="0"/>
         </w:rPr>
-        <w:t xml:space="preserve">Ban đầu, có một số bóng đèn tắt và một số đang bật. Sau một giây, các bóng đèn thay đổi trạng thái như sau: nếu ở cạnh bóng đèn thứ i có đúng 1 bóng đèn đang bật, thì bóng đèn đó sau đó sẽ sáng còn nếu không thì nó sẽ tắt. Cho trạng thái  ban đầu của N bóng đèn, tìm trạng thái cuối cùng sau T giây.</w:t>
+        <w:t xml:space="preserve">Ban đầu, có một số bóng đèn tắt và một số đang bật. Sau một giây, các bóng đèn thay đổi trạng thái như sau: nếu ở cạnh bóng đèn thứ i có đúng 1 bóng đèn đang bật, thì bóng đèn đó sau đó sẽ sáng còn nếu không thì nó sẽ tắt. Cảm thấy đây là một bài toán thú vị, giáo sư X muốn biết trạng thái của N bóng đèn sau T giây.</w:t>
       </w:r>
     </w:p>
     <w:p>

</xml_diff>